<commit_message>
Start on Design Document
</commit_message>
<xml_diff>
--- a/Project Documents/Diary Sheets/Weekly Log 06-Nov-24.docx
+++ b/Project Documents/Diary Sheets/Weekly Log 06-Nov-24.docx
@@ -189,7 +189,15 @@
                 <w:sz w:val="24"/>
                 <w:szCs w:val="24"/>
               </w:rPr>
-              <w:t>2024-11-09</w:t>
+              <w:t>2024-11-</w:t>
+            </w:r>
+            <w:r>
+              <w:rPr>
+                <w:rFonts w:eastAsia="Times New Roman" w:cs="Calibri" w:cstheme="majorHAnsi"/>
+                <w:sz w:val="24"/>
+                <w:szCs w:val="24"/>
+              </w:rPr>
+              <w:t>12</w:t>
             </w:r>
           </w:p>
         </w:tc>
@@ -299,15 +307,7 @@
                 <w:sz w:val="24"/>
                 <w:szCs w:val="24"/>
               </w:rPr>
-              <w:t>Fixed</w:t>
-            </w:r>
-            <w:r>
-              <w:rPr>
-                <w:rFonts w:eastAsia="Times New Roman" w:cs="Calibri" w:cstheme="majorHAnsi"/>
-                <w:sz w:val="24"/>
-                <w:szCs w:val="24"/>
-              </w:rPr>
-              <w:t xml:space="preserve"> presentation slides.</w:t>
+              <w:t>Fixed presentation slides.</w:t>
             </w:r>
           </w:p>
         </w:tc>
@@ -342,6 +342,7 @@
                 <w:sz w:val="24"/>
                 <w:szCs w:val="24"/>
               </w:rPr>
+              <w:t>Started work on Design Document.</w:t>
             </w:r>
           </w:p>
         </w:tc>
@@ -757,6 +758,7 @@
                 <w:sz w:val="24"/>
                 <w:szCs w:val="24"/>
               </w:rPr>
+              <w:t>Continue working on Design Document.</w:t>
             </w:r>
           </w:p>
         </w:tc>
@@ -791,6 +793,7 @@
                 <w:sz w:val="24"/>
                 <w:szCs w:val="24"/>
               </w:rPr>
+              <w:t>Start creating the map overview screen.</w:t>
             </w:r>
           </w:p>
         </w:tc>

</xml_diff>